<commit_message>
Exercicio 9 e update 6
</commit_message>
<xml_diff>
--- a/Lista 4/Exe6.docx
+++ b/Lista 4/Exe6.docx
@@ -90,25 +90,25 @@
           <w:sz w:val="24"/>
           <w:szCs w:val="24"/>
         </w:rPr>
-        <w:t>O sistema manterá a</w:t>
-      </w:r>
-      <w:r>
-        <w:rPr>
-          <w:rFonts w:ascii="Arial" w:hAnsi="Arial" w:cs="Arial"/>
-          <w:sz w:val="24"/>
-          <w:szCs w:val="24"/>
-        </w:rPr>
-        <w:t>s informações dos clientes em bancos de dados, para consultas posteriores.</w:t>
-      </w:r>
-    </w:p>
-    <w:p>
-      <w:pPr>
-        <w:rPr>
-          <w:rFonts w:ascii="Arial" w:hAnsi="Arial" w:cs="Arial"/>
-          <w:sz w:val="24"/>
-          <w:szCs w:val="24"/>
-        </w:rPr>
-      </w:pPr>
+        <w:t>O sistema manterá as informações dos clientes em bancos de dados, para consultas posteriores.</w:t>
+      </w:r>
+    </w:p>
+    <w:p>
+      <w:pPr>
+        <w:rPr>
+          <w:rFonts w:ascii="Arial" w:hAnsi="Arial" w:cs="Arial"/>
+          <w:sz w:val="24"/>
+          <w:szCs w:val="24"/>
+        </w:rPr>
+      </w:pPr>
+      <w:r>
+        <w:rPr>
+          <w:rFonts w:ascii="Arial" w:hAnsi="Arial" w:cs="Arial"/>
+          <w:sz w:val="24"/>
+          <w:szCs w:val="24"/>
+        </w:rPr>
+        <w:t>Quando os clientes estiverem registrados, será possível efetuar buscas, alterar os dados e apaga-los se necessário.</w:t>
+      </w:r>
     </w:p>
     <w:p>
       <w:pPr>
@@ -162,25 +162,25 @@
           <w:sz w:val="24"/>
           <w:szCs w:val="24"/>
         </w:rPr>
-        <w:t>O sistema manterá o registro dos medicamentos existentes no estoque</w:t>
-      </w:r>
-      <w:r>
-        <w:rPr>
-          <w:rFonts w:ascii="Arial" w:hAnsi="Arial" w:cs="Arial"/>
-          <w:sz w:val="24"/>
-          <w:szCs w:val="24"/>
-        </w:rPr>
-        <w:t xml:space="preserve"> em bancos de dados para que se possa manter um controle dos produtos.</w:t>
-      </w:r>
-    </w:p>
-    <w:p>
-      <w:pPr>
-        <w:rPr>
-          <w:rFonts w:ascii="Arial" w:hAnsi="Arial" w:cs="Arial"/>
-          <w:sz w:val="24"/>
-          <w:szCs w:val="24"/>
-        </w:rPr>
-      </w:pPr>
+        <w:t>O sistema manterá o registro dos medicamentos em bancos de dados para que se possa manter um controle dos produtos.</w:t>
+      </w:r>
+    </w:p>
+    <w:p>
+      <w:pPr>
+        <w:rPr>
+          <w:rFonts w:ascii="Arial" w:hAnsi="Arial" w:cs="Arial"/>
+          <w:sz w:val="24"/>
+          <w:szCs w:val="24"/>
+        </w:rPr>
+      </w:pPr>
+      <w:r>
+        <w:rPr>
+          <w:rFonts w:ascii="Arial" w:hAnsi="Arial" w:cs="Arial"/>
+          <w:sz w:val="24"/>
+          <w:szCs w:val="24"/>
+        </w:rPr>
+        <w:t>Após o registro desses medicamentos no banco de dados, será possível efetuar buscas, alterar os dados e apaga-los caso necessário.</w:t>
+      </w:r>
     </w:p>
     <w:p>
       <w:pPr>
@@ -249,15 +249,6 @@
       <w:pPr>
         <w:rPr>
           <w:rFonts w:ascii="Arial" w:hAnsi="Arial" w:cs="Arial"/>
-          <w:sz w:val="24"/>
-          <w:szCs w:val="24"/>
-        </w:rPr>
-      </w:pPr>
-    </w:p>
-    <w:p>
-      <w:pPr>
-        <w:rPr>
-          <w:rFonts w:ascii="Arial" w:hAnsi="Arial" w:cs="Arial"/>
           <w:b/>
           <w:sz w:val="24"/>
           <w:szCs w:val="24"/>
@@ -471,6 +462,7 @@
           <w:szCs w:val="24"/>
         </w:rPr>
       </w:pPr>
+      <w:bookmarkStart w:id="0" w:name="_GoBack"/>
       <w:r>
         <w:rPr>
           <w:rFonts w:ascii="Arial" w:hAnsi="Arial" w:cs="Arial"/>
@@ -493,7 +485,23 @@
           <w:sz w:val="24"/>
           <w:szCs w:val="24"/>
         </w:rPr>
-        <w:t xml:space="preserve"> for concluída, o sistema envia</w:t>
+        <w:t xml:space="preserve"> for concluída, o sistema </w:t>
+      </w:r>
+      <w:r>
+        <w:rPr>
+          <w:rFonts w:ascii="Arial" w:hAnsi="Arial" w:cs="Arial"/>
+          <w:sz w:val="24"/>
+          <w:szCs w:val="24"/>
+        </w:rPr>
+        <w:t xml:space="preserve">estabelecerá uma conexão com o sistema da receita federal e </w:t>
+      </w:r>
+      <w:r>
+        <w:rPr>
+          <w:rFonts w:ascii="Arial" w:hAnsi="Arial" w:cs="Arial"/>
+          <w:sz w:val="24"/>
+          <w:szCs w:val="24"/>
+        </w:rPr>
+        <w:t>envia</w:t>
       </w:r>
       <w:r>
         <w:rPr>
@@ -511,17 +519,80 @@
         </w:rPr>
         <w:t xml:space="preserve"> os dados </w:t>
       </w:r>
-      <w:bookmarkStart w:id="0" w:name="_GoBack"/>
-      <w:bookmarkEnd w:id="0"/>
-      <w:r>
-        <w:rPr>
-          <w:rFonts w:ascii="Arial" w:hAnsi="Arial" w:cs="Arial"/>
-          <w:sz w:val="24"/>
-          <w:szCs w:val="24"/>
-        </w:rPr>
-        <w:t>para a receita federal para obter os dados da nota fiscal e emiti-la</w:t>
-      </w:r>
-    </w:p>
+      <w:r>
+        <w:rPr>
+          <w:rFonts w:ascii="Arial" w:hAnsi="Arial" w:cs="Arial"/>
+          <w:sz w:val="24"/>
+          <w:szCs w:val="24"/>
+        </w:rPr>
+        <w:t xml:space="preserve">conta </w:t>
+      </w:r>
+      <w:r>
+        <w:rPr>
+          <w:rFonts w:ascii="Arial" w:hAnsi="Arial" w:cs="Arial"/>
+          <w:sz w:val="24"/>
+          <w:szCs w:val="24"/>
+        </w:rPr>
+        <w:t>para</w:t>
+      </w:r>
+      <w:r>
+        <w:rPr>
+          <w:rFonts w:ascii="Arial" w:hAnsi="Arial" w:cs="Arial"/>
+          <w:sz w:val="24"/>
+          <w:szCs w:val="24"/>
+        </w:rPr>
+        <w:t xml:space="preserve"> que se</w:t>
+      </w:r>
+      <w:r>
+        <w:rPr>
+          <w:rFonts w:ascii="Arial" w:hAnsi="Arial" w:cs="Arial"/>
+          <w:sz w:val="24"/>
+          <w:szCs w:val="24"/>
+        </w:rPr>
+        <w:t xml:space="preserve"> obte</w:t>
+      </w:r>
+      <w:r>
+        <w:rPr>
+          <w:rFonts w:ascii="Arial" w:hAnsi="Arial" w:cs="Arial"/>
+          <w:sz w:val="24"/>
+          <w:szCs w:val="24"/>
+        </w:rPr>
+        <w:t>nha</w:t>
+      </w:r>
+      <w:r>
+        <w:rPr>
+          <w:rFonts w:ascii="Arial" w:hAnsi="Arial" w:cs="Arial"/>
+          <w:sz w:val="24"/>
+          <w:szCs w:val="24"/>
+        </w:rPr>
+        <w:t xml:space="preserve"> os dados da nota fiscal e</w:t>
+      </w:r>
+      <w:r>
+        <w:rPr>
+          <w:rFonts w:ascii="Arial" w:hAnsi="Arial" w:cs="Arial"/>
+          <w:sz w:val="24"/>
+          <w:szCs w:val="24"/>
+        </w:rPr>
+        <w:t xml:space="preserve"> assim</w:t>
+      </w:r>
+      <w:r>
+        <w:rPr>
+          <w:rFonts w:ascii="Arial" w:hAnsi="Arial" w:cs="Arial"/>
+          <w:sz w:val="24"/>
+          <w:szCs w:val="24"/>
+        </w:rPr>
+        <w:t xml:space="preserve"> emiti-la</w:t>
+      </w:r>
+      <w:r>
+        <w:rPr>
+          <w:rFonts w:ascii="Arial" w:hAnsi="Arial" w:cs="Arial"/>
+          <w:sz w:val="24"/>
+          <w:szCs w:val="24"/>
+        </w:rPr>
+        <w:t>.</w:t>
+      </w:r>
+    </w:p>
+    <w:bookmarkEnd w:id="0"/>
     <w:p>
       <w:pPr>
         <w:rPr>
@@ -673,6 +744,7 @@
     <w:lsdException w:name="HTML Sample" w:semiHidden="1" w:unhideWhenUsed="1"/>
     <w:lsdException w:name="HTML Typewriter" w:semiHidden="1" w:unhideWhenUsed="1"/>
     <w:lsdException w:name="HTML Variable" w:semiHidden="1" w:unhideWhenUsed="1"/>
+    <w:lsdException w:name="Normal Table" w:semiHidden="1" w:unhideWhenUsed="1"/>
     <w:lsdException w:name="annotation subject" w:semiHidden="1" w:unhideWhenUsed="1"/>
     <w:lsdException w:name="No List" w:semiHidden="1" w:unhideWhenUsed="1"/>
     <w:lsdException w:name="Outline List 1" w:semiHidden="1" w:unhideWhenUsed="1"/>
@@ -717,6 +789,7 @@
     <w:lsdException w:name="Table Professional" w:semiHidden="1" w:unhideWhenUsed="1"/>
     <w:lsdException w:name="Table Subtle 1" w:semiHidden="1" w:unhideWhenUsed="1"/>
     <w:lsdException w:name="Table Subtle 2" w:semiHidden="1" w:unhideWhenUsed="1"/>
+    <w:lsdException w:name="Table Web 1" w:semiHidden="1" w:unhideWhenUsed="1"/>
     <w:lsdException w:name="Table Web 2" w:semiHidden="1" w:unhideWhenUsed="1"/>
     <w:lsdException w:name="Table Web 3" w:semiHidden="1" w:unhideWhenUsed="1"/>
     <w:lsdException w:name="Balloon Text" w:semiHidden="1" w:unhideWhenUsed="1"/>

</xml_diff>